<commit_message>
added all second call reports to the right folder
</commit_message>
<xml_diff>
--- a/reports/C2/Group/00 - Requirements - Group.docx
+++ b/reports/C2/Group/00 - Requirements - Group.docx
@@ -471,7 +471,7 @@
                   <w:rPr>
                     <w:rFonts w:asciiTheme="majorHAnsi" w:hAnsiTheme="majorHAnsi" w:cstheme="majorHAnsi"/>
                   </w:rPr>
-                  <w:t xml:space="preserve"> Manager, analysts, operator, developer, tester </w:t>
+                  <w:t xml:space="preserve"> Manager, developer, tester </w:t>
                 </w:r>
               </w:sdtContent>
             </w:sdt>
@@ -9886,6 +9886,7 @@
     <w:rsid w:val="00260AAC"/>
     <w:rsid w:val="002C3D2F"/>
     <w:rsid w:val="00336824"/>
+    <w:rsid w:val="0034767C"/>
     <w:rsid w:val="00360B45"/>
     <w:rsid w:val="00364D10"/>
     <w:rsid w:val="003B5C99"/>
@@ -9943,6 +9944,8 @@
     <w:rsid w:val="00D72CB9"/>
     <w:rsid w:val="00D86553"/>
     <w:rsid w:val="00D9098F"/>
+    <w:rsid w:val="00DB0C70"/>
+    <w:rsid w:val="00DF1F40"/>
     <w:rsid w:val="00E25325"/>
     <w:rsid w:val="00E869EA"/>
     <w:rsid w:val="00E87F32"/>

</xml_diff>